<commit_message>
sitio web en docs
</commit_message>
<xml_diff>
--- a/Desarollo_de_aplicaciones_para_Analisis_de_Datos/Practica5.Emiliano-Lopez.docx
+++ b/Desarollo_de_aplicaciones_para_Analisis_de_Datos/Practica5.Emiliano-Lopez.docx
@@ -270,8 +270,64 @@
           <w:sz w:val="56"/>
           <w:szCs w:val="56"/>
         </w:rPr>
-        <w:t xml:space="preserve"> Request y Beautiful soap</w:t>
-      </w:r>
+        <w:t xml:space="preserve"> </w:t>
+      </w:r>
+      <w:proofErr w:type="spellStart"/>
+      <w:r>
+        <w:rPr>
+          <w:rFonts w:ascii="Times New Roman" w:hAnsi="Times New Roman" w:cs="Times New Roman"/>
+          <w:i/>
+          <w:iCs/>
+          <w:sz w:val="56"/>
+          <w:szCs w:val="56"/>
+        </w:rPr>
+        <w:t>Request</w:t>
+      </w:r>
+      <w:proofErr w:type="spellEnd"/>
+      <w:r>
+        <w:rPr>
+          <w:rFonts w:ascii="Times New Roman" w:hAnsi="Times New Roman" w:cs="Times New Roman"/>
+          <w:i/>
+          <w:iCs/>
+          <w:sz w:val="56"/>
+          <w:szCs w:val="56"/>
+        </w:rPr>
+        <w:t xml:space="preserve"> y </w:t>
+      </w:r>
+      <w:proofErr w:type="spellStart"/>
+      <w:r>
+        <w:rPr>
+          <w:rFonts w:ascii="Times New Roman" w:hAnsi="Times New Roman" w:cs="Times New Roman"/>
+          <w:i/>
+          <w:iCs/>
+          <w:sz w:val="56"/>
+          <w:szCs w:val="56"/>
+        </w:rPr>
+        <w:t>Beautiful</w:t>
+      </w:r>
+      <w:proofErr w:type="spellEnd"/>
+      <w:r>
+        <w:rPr>
+          <w:rFonts w:ascii="Times New Roman" w:hAnsi="Times New Roman" w:cs="Times New Roman"/>
+          <w:i/>
+          <w:iCs/>
+          <w:sz w:val="56"/>
+          <w:szCs w:val="56"/>
+        </w:rPr>
+        <w:t xml:space="preserve"> </w:t>
+      </w:r>
+      <w:proofErr w:type="spellStart"/>
+      <w:r>
+        <w:rPr>
+          <w:rFonts w:ascii="Times New Roman" w:hAnsi="Times New Roman" w:cs="Times New Roman"/>
+          <w:i/>
+          <w:iCs/>
+          <w:sz w:val="56"/>
+          <w:szCs w:val="56"/>
+        </w:rPr>
+        <w:t>soap</w:t>
+      </w:r>
+      <w:proofErr w:type="spellEnd"/>
     </w:p>
     <w:p>
       <w:pPr>
@@ -485,8 +541,18 @@
           <w:sz w:val="24"/>
           <w:szCs w:val="24"/>
         </w:rPr>
-        <w:t>Sandra Luz Morales Guitron</w:t>
-      </w:r>
+        <w:t xml:space="preserve">Sandra Luz Morales </w:t>
+      </w:r>
+      <w:proofErr w:type="spellStart"/>
+      <w:r>
+        <w:rPr>
+          <w:rFonts w:ascii="Times New Roman" w:hAnsi="Times New Roman" w:cs="Times New Roman"/>
+          <w:sz w:val="24"/>
+          <w:szCs w:val="24"/>
+        </w:rPr>
+        <w:t>Guitron</w:t>
+      </w:r>
+      <w:proofErr w:type="spellEnd"/>
     </w:p>
     <w:p>
       <w:pPr>
@@ -1027,7 +1093,79 @@
           <w:sz w:val="24"/>
           <w:szCs w:val="24"/>
         </w:rPr>
-        <w:t>En esta practica se llevo la instalación de un Editor de programación para poder programar con la versión mas actualizada de Python. Escogiendo la computadora que vamos a usar, el sistema operativa y el Editor que se usaran.</w:t>
+        <w:t xml:space="preserve">En esta </w:t>
+      </w:r>
+      <w:proofErr w:type="spellStart"/>
+      <w:r>
+        <w:rPr>
+          <w:rFonts w:ascii="Arial" w:hAnsi="Arial" w:cs="Arial"/>
+          <w:sz w:val="24"/>
+          <w:szCs w:val="24"/>
+        </w:rPr>
+        <w:t>practica</w:t>
+      </w:r>
+      <w:proofErr w:type="spellEnd"/>
+      <w:r>
+        <w:rPr>
+          <w:rFonts w:ascii="Arial" w:hAnsi="Arial" w:cs="Arial"/>
+          <w:sz w:val="24"/>
+          <w:szCs w:val="24"/>
+        </w:rPr>
+        <w:t xml:space="preserve"> se </w:t>
+      </w:r>
+      <w:proofErr w:type="spellStart"/>
+      <w:r>
+        <w:rPr>
+          <w:rFonts w:ascii="Arial" w:hAnsi="Arial" w:cs="Arial"/>
+          <w:sz w:val="24"/>
+          <w:szCs w:val="24"/>
+        </w:rPr>
+        <w:t>llevo</w:t>
+      </w:r>
+      <w:proofErr w:type="spellEnd"/>
+      <w:r>
+        <w:rPr>
+          <w:rFonts w:ascii="Arial" w:hAnsi="Arial" w:cs="Arial"/>
+          <w:sz w:val="24"/>
+          <w:szCs w:val="24"/>
+        </w:rPr>
+        <w:t xml:space="preserve"> la instalación de un Editor de programación para poder programar con la versión </w:t>
+      </w:r>
+      <w:proofErr w:type="spellStart"/>
+      <w:r>
+        <w:rPr>
+          <w:rFonts w:ascii="Arial" w:hAnsi="Arial" w:cs="Arial"/>
+          <w:sz w:val="24"/>
+          <w:szCs w:val="24"/>
+        </w:rPr>
+        <w:t>mas</w:t>
+      </w:r>
+      <w:proofErr w:type="spellEnd"/>
+      <w:r>
+        <w:rPr>
+          <w:rFonts w:ascii="Arial" w:hAnsi="Arial" w:cs="Arial"/>
+          <w:sz w:val="24"/>
+          <w:szCs w:val="24"/>
+        </w:rPr>
+        <w:t xml:space="preserve"> actualizada de Python. Escogiendo la computadora que vamos a usar, el </w:t>
+      </w:r>
+      <w:proofErr w:type="gramStart"/>
+      <w:r>
+        <w:rPr>
+          <w:rFonts w:ascii="Arial" w:hAnsi="Arial" w:cs="Arial"/>
+          <w:sz w:val="24"/>
+          <w:szCs w:val="24"/>
+        </w:rPr>
+        <w:t>sistema operativa</w:t>
+      </w:r>
+      <w:proofErr w:type="gramEnd"/>
+      <w:r>
+        <w:rPr>
+          <w:rFonts w:ascii="Arial" w:hAnsi="Arial" w:cs="Arial"/>
+          <w:sz w:val="24"/>
+          <w:szCs w:val="24"/>
+        </w:rPr>
+        <w:t xml:space="preserve"> y el Editor que se usaran.</w:t>
       </w:r>
     </w:p>
     <w:p>
@@ -1087,15 +1225,69 @@
           <w:sz w:val="24"/>
           <w:szCs w:val="24"/>
         </w:rPr>
-        <w:t>Se llevo acab</w:t>
-      </w:r>
-      <w:r>
-        <w:rPr>
-          <w:rFonts w:ascii="Arial" w:hAnsi="Arial" w:cs="Arial"/>
-          <w:sz w:val="24"/>
-          <w:szCs w:val="24"/>
-        </w:rPr>
-        <w:t>o el análisis y configuración de varios códigos ya adentro de pypass. Se modificaron para poder imprimir los resultados deseados y también para poder imprimir dichos programas se hizo un archivo aparte llamado args.py con las variables que se piden del main.</w:t>
+        <w:t xml:space="preserve">Se llevo </w:t>
+      </w:r>
+      <w:proofErr w:type="spellStart"/>
+      <w:r>
+        <w:rPr>
+          <w:rFonts w:ascii="Arial" w:hAnsi="Arial" w:cs="Arial"/>
+          <w:sz w:val="24"/>
+          <w:szCs w:val="24"/>
+        </w:rPr>
+        <w:t>acab</w:t>
+      </w:r>
+      <w:r>
+        <w:rPr>
+          <w:rFonts w:ascii="Arial" w:hAnsi="Arial" w:cs="Arial"/>
+          <w:sz w:val="24"/>
+          <w:szCs w:val="24"/>
+        </w:rPr>
+        <w:t>o</w:t>
+      </w:r>
+      <w:proofErr w:type="spellEnd"/>
+      <w:r>
+        <w:rPr>
+          <w:rFonts w:ascii="Arial" w:hAnsi="Arial" w:cs="Arial"/>
+          <w:sz w:val="24"/>
+          <w:szCs w:val="24"/>
+        </w:rPr>
+        <w:t xml:space="preserve"> el análisis y configuración de varios códigos ya adentro de </w:t>
+      </w:r>
+      <w:proofErr w:type="spellStart"/>
+      <w:r>
+        <w:rPr>
+          <w:rFonts w:ascii="Arial" w:hAnsi="Arial" w:cs="Arial"/>
+          <w:sz w:val="24"/>
+          <w:szCs w:val="24"/>
+        </w:rPr>
+        <w:t>pypass</w:t>
+      </w:r>
+      <w:proofErr w:type="spellEnd"/>
+      <w:r>
+        <w:rPr>
+          <w:rFonts w:ascii="Arial" w:hAnsi="Arial" w:cs="Arial"/>
+          <w:sz w:val="24"/>
+          <w:szCs w:val="24"/>
+        </w:rPr>
+        <w:t xml:space="preserve">. Se modificaron para poder imprimir los resultados deseados y también para poder imprimir dichos programas se hizo un archivo aparte llamado args.py con las variables que se piden del </w:t>
+      </w:r>
+      <w:proofErr w:type="spellStart"/>
+      <w:r>
+        <w:rPr>
+          <w:rFonts w:ascii="Arial" w:hAnsi="Arial" w:cs="Arial"/>
+          <w:sz w:val="24"/>
+          <w:szCs w:val="24"/>
+        </w:rPr>
+        <w:t>main</w:t>
+      </w:r>
+      <w:proofErr w:type="spellEnd"/>
+      <w:r>
+        <w:rPr>
+          <w:rFonts w:ascii="Arial" w:hAnsi="Arial" w:cs="Arial"/>
+          <w:sz w:val="24"/>
+          <w:szCs w:val="24"/>
+        </w:rPr>
+        <w:t>.</w:t>
       </w:r>
     </w:p>
     <w:p>
@@ -1152,16 +1344,62 @@
           <w:sz w:val="24"/>
           <w:szCs w:val="24"/>
         </w:rPr>
-        <w:t>A continuación se lleva acabo un ejemplo de l</w:t>
-      </w:r>
-      <w:r>
-        <w:rPr>
-          <w:rFonts w:ascii="Arial" w:hAnsi="Arial" w:cs="Arial"/>
-          <w:sz w:val="24"/>
-          <w:szCs w:val="24"/>
-        </w:rPr>
-        <w:t>os entresijos del protocolo HTTP, lo cual es fundamental para sortear los obstáculos que nos pondrán las webs que queramos scrapear en el futuro. Además, veremos cómo acceder a los datos, tanto de la petición del cliente como de la respuesta del servidor, con la librería requests</w:t>
-      </w:r>
+        <w:t xml:space="preserve">A </w:t>
+      </w:r>
+      <w:proofErr w:type="gramStart"/>
+      <w:r>
+        <w:rPr>
+          <w:rFonts w:ascii="Arial" w:hAnsi="Arial" w:cs="Arial"/>
+          <w:sz w:val="24"/>
+          <w:szCs w:val="24"/>
+        </w:rPr>
+        <w:t>continuación</w:t>
+      </w:r>
+      <w:proofErr w:type="gramEnd"/>
+      <w:r>
+        <w:rPr>
+          <w:rFonts w:ascii="Arial" w:hAnsi="Arial" w:cs="Arial"/>
+          <w:sz w:val="24"/>
+          <w:szCs w:val="24"/>
+        </w:rPr>
+        <w:t xml:space="preserve"> se lleva acabo un ejemplo de l</w:t>
+      </w:r>
+      <w:r>
+        <w:rPr>
+          <w:rFonts w:ascii="Arial" w:hAnsi="Arial" w:cs="Arial"/>
+          <w:sz w:val="24"/>
+          <w:szCs w:val="24"/>
+        </w:rPr>
+        <w:t xml:space="preserve">os entresijos del protocolo HTTP, lo cual es fundamental para sortear los obstáculos que nos pondrán las webs que queramos </w:t>
+      </w:r>
+      <w:proofErr w:type="spellStart"/>
+      <w:r>
+        <w:rPr>
+          <w:rFonts w:ascii="Arial" w:hAnsi="Arial" w:cs="Arial"/>
+          <w:sz w:val="24"/>
+          <w:szCs w:val="24"/>
+        </w:rPr>
+        <w:t>scrapear</w:t>
+      </w:r>
+      <w:proofErr w:type="spellEnd"/>
+      <w:r>
+        <w:rPr>
+          <w:rFonts w:ascii="Arial" w:hAnsi="Arial" w:cs="Arial"/>
+          <w:sz w:val="24"/>
+          <w:szCs w:val="24"/>
+        </w:rPr>
+        <w:t xml:space="preserve"> en el futuro. Además, veremos cómo acceder a los datos, tanto de la petición del cliente como de la respuesta del servidor, con la librería </w:t>
+      </w:r>
+      <w:proofErr w:type="spellStart"/>
+      <w:r>
+        <w:rPr>
+          <w:rFonts w:ascii="Arial" w:hAnsi="Arial" w:cs="Arial"/>
+          <w:sz w:val="24"/>
+          <w:szCs w:val="24"/>
+        </w:rPr>
+        <w:t>requests</w:t>
+      </w:r>
+      <w:proofErr w:type="spellEnd"/>
       <w:r>
         <w:rPr>
           <w:rFonts w:ascii="Arial" w:hAnsi="Arial" w:cs="Arial"/>
@@ -1241,7 +1479,25 @@
           <w:sz w:val="24"/>
           <w:szCs w:val="24"/>
         </w:rPr>
-        <w:t>Se importa la librería requests, que se utiliza para hacer solicitudes HTTP.</w:t>
+        <w:t xml:space="preserve">Se importa la librería </w:t>
+      </w:r>
+      <w:proofErr w:type="spellStart"/>
+      <w:r>
+        <w:rPr>
+          <w:rFonts w:ascii="Arial" w:hAnsi="Arial" w:cs="Arial"/>
+          <w:sz w:val="24"/>
+          <w:szCs w:val="24"/>
+        </w:rPr>
+        <w:t>requests</w:t>
+      </w:r>
+      <w:proofErr w:type="spellEnd"/>
+      <w:r>
+        <w:rPr>
+          <w:rFonts w:ascii="Arial" w:hAnsi="Arial" w:cs="Arial"/>
+          <w:sz w:val="24"/>
+          <w:szCs w:val="24"/>
+        </w:rPr>
+        <w:t>, que se utiliza para hacer solicitudes HTTP.</w:t>
       </w:r>
     </w:p>
     <w:p>
@@ -1299,7 +1555,25 @@
           <w:sz w:val="24"/>
           <w:szCs w:val="24"/>
         </w:rPr>
-        <w:t>Define la URL de un producto de Amazon y un encabezado User-Agent para imitar una solicitud desde un navegador común, lo cual puede ayudar a evitar bloqueos de Amazon por considerar la solicitud como automatizada.</w:t>
+        <w:t xml:space="preserve">Define la URL de un producto de Amazon y un encabezado </w:t>
+      </w:r>
+      <w:proofErr w:type="spellStart"/>
+      <w:r>
+        <w:rPr>
+          <w:rFonts w:ascii="Arial" w:hAnsi="Arial" w:cs="Arial"/>
+          <w:sz w:val="24"/>
+          <w:szCs w:val="24"/>
+        </w:rPr>
+        <w:t>User-Agent</w:t>
+      </w:r>
+      <w:proofErr w:type="spellEnd"/>
+      <w:r>
+        <w:rPr>
+          <w:rFonts w:ascii="Arial" w:hAnsi="Arial" w:cs="Arial"/>
+          <w:sz w:val="24"/>
+          <w:szCs w:val="24"/>
+        </w:rPr>
+        <w:t xml:space="preserve"> para imitar una solicitud desde un navegador común, lo cual puede ayudar a evitar bloqueos de Amazon por considerar la solicitud como automatizada.</w:t>
       </w:r>
     </w:p>
     <w:p>
@@ -1368,7 +1642,35 @@
           <w:sz w:val="24"/>
           <w:szCs w:val="24"/>
         </w:rPr>
-        <w:t>Envía una solicitud GET a la URL de Amazon con los encabezados especificados. La variable res.status_code guarda el código de estado de la respuesta, y un valor de 200 indica que la solicitud fue exitosa.</w:t>
+        <w:t xml:space="preserve">Envía una solicitud GET a la URL de Amazon con los encabezados especificados. La variable </w:t>
+      </w:r>
+      <w:proofErr w:type="spellStart"/>
+      <w:proofErr w:type="gramStart"/>
+      <w:r>
+        <w:rPr>
+          <w:rFonts w:ascii="Arial" w:hAnsi="Arial" w:cs="Arial"/>
+          <w:sz w:val="24"/>
+          <w:szCs w:val="24"/>
+        </w:rPr>
+        <w:t>res.status</w:t>
+      </w:r>
+      <w:proofErr w:type="gramEnd"/>
+      <w:r>
+        <w:rPr>
+          <w:rFonts w:ascii="Arial" w:hAnsi="Arial" w:cs="Arial"/>
+          <w:sz w:val="24"/>
+          <w:szCs w:val="24"/>
+        </w:rPr>
+        <w:t>_code</w:t>
+      </w:r>
+      <w:proofErr w:type="spellEnd"/>
+      <w:r>
+        <w:rPr>
+          <w:rFonts w:ascii="Arial" w:hAnsi="Arial" w:cs="Arial"/>
+          <w:sz w:val="24"/>
+          <w:szCs w:val="24"/>
+        </w:rPr>
+        <w:t xml:space="preserve"> guarda el código de estado de la respuesta, y un valor de 200 indica que la solicitud fue exitosa.</w:t>
       </w:r>
     </w:p>
     <w:p>
@@ -1470,13 +1772,45 @@
           <w:szCs w:val="24"/>
         </w:rPr>
       </w:pPr>
-      <w:r>
-        <w:rPr>
-          <w:rFonts w:ascii="Arial" w:hAnsi="Arial" w:cs="Arial"/>
-          <w:sz w:val="24"/>
-          <w:szCs w:val="24"/>
-        </w:rPr>
-        <w:t>res.reason devuelve una descripción del estado de respuesta (por ejemplo, 'OK'). res.ok es un valor booleano que indica si la solicitud fue exitosa (True si el código de estado es 200).</w:t>
+      <w:proofErr w:type="spellStart"/>
+      <w:proofErr w:type="gramStart"/>
+      <w:r>
+        <w:rPr>
+          <w:rFonts w:ascii="Arial" w:hAnsi="Arial" w:cs="Arial"/>
+          <w:sz w:val="24"/>
+          <w:szCs w:val="24"/>
+        </w:rPr>
+        <w:t>res.reason</w:t>
+      </w:r>
+      <w:proofErr w:type="spellEnd"/>
+      <w:proofErr w:type="gramEnd"/>
+      <w:r>
+        <w:rPr>
+          <w:rFonts w:ascii="Arial" w:hAnsi="Arial" w:cs="Arial"/>
+          <w:sz w:val="24"/>
+          <w:szCs w:val="24"/>
+        </w:rPr>
+        <w:t xml:space="preserve"> devuelve una descripción del estado de respuesta (por ejemplo, 'OK'). </w:t>
+      </w:r>
+      <w:proofErr w:type="spellStart"/>
+      <w:proofErr w:type="gramStart"/>
+      <w:r>
+        <w:rPr>
+          <w:rFonts w:ascii="Arial" w:hAnsi="Arial" w:cs="Arial"/>
+          <w:sz w:val="24"/>
+          <w:szCs w:val="24"/>
+        </w:rPr>
+        <w:t>res.ok</w:t>
+      </w:r>
+      <w:proofErr w:type="spellEnd"/>
+      <w:proofErr w:type="gramEnd"/>
+      <w:r>
+        <w:rPr>
+          <w:rFonts w:ascii="Arial" w:hAnsi="Arial" w:cs="Arial"/>
+          <w:sz w:val="24"/>
+          <w:szCs w:val="24"/>
+        </w:rPr>
+        <w:t xml:space="preserve"> es un valor booleano que indica si la solicitud fue exitosa (True si el código de estado es 200).</w:t>
       </w:r>
     </w:p>
     <w:p>
@@ -1610,7 +1944,25 @@
           <w:sz w:val="24"/>
           <w:szCs w:val="24"/>
         </w:rPr>
-        <w:t xml:space="preserve">Aquí podemos ver como ya se guardo el código en nuestra maquina </w:t>
+        <w:t xml:space="preserve">Aquí podemos ver como ya se </w:t>
+      </w:r>
+      <w:proofErr w:type="spellStart"/>
+      <w:r>
+        <w:rPr>
+          <w:rFonts w:ascii="Arial" w:hAnsi="Arial" w:cs="Arial"/>
+          <w:sz w:val="24"/>
+          <w:szCs w:val="24"/>
+        </w:rPr>
+        <w:t>guardo</w:t>
+      </w:r>
+      <w:proofErr w:type="spellEnd"/>
+      <w:r>
+        <w:rPr>
+          <w:rFonts w:ascii="Arial" w:hAnsi="Arial" w:cs="Arial"/>
+          <w:sz w:val="24"/>
+          <w:szCs w:val="24"/>
+        </w:rPr>
+        <w:t xml:space="preserve"> el código en nuestra maquina </w:t>
       </w:r>
     </w:p>
     <w:p>
@@ -1692,7 +2044,43 @@
           <w:sz w:val="24"/>
           <w:szCs w:val="24"/>
         </w:rPr>
-        <w:t xml:space="preserve">El contenido de la pagina html </w:t>
+        <w:t xml:space="preserve">El contenido de la </w:t>
+      </w:r>
+      <w:proofErr w:type="spellStart"/>
+      <w:r>
+        <w:rPr>
+          <w:rFonts w:ascii="Arial" w:hAnsi="Arial" w:cs="Arial"/>
+          <w:sz w:val="24"/>
+          <w:szCs w:val="24"/>
+        </w:rPr>
+        <w:t>pagina</w:t>
+      </w:r>
+      <w:proofErr w:type="spellEnd"/>
+      <w:r>
+        <w:rPr>
+          <w:rFonts w:ascii="Arial" w:hAnsi="Arial" w:cs="Arial"/>
+          <w:sz w:val="24"/>
+          <w:szCs w:val="24"/>
+        </w:rPr>
+        <w:t xml:space="preserve"> </w:t>
+      </w:r>
+      <w:proofErr w:type="spellStart"/>
+      <w:r>
+        <w:rPr>
+          <w:rFonts w:ascii="Arial" w:hAnsi="Arial" w:cs="Arial"/>
+          <w:sz w:val="24"/>
+          <w:szCs w:val="24"/>
+        </w:rPr>
+        <w:t>html</w:t>
+      </w:r>
+      <w:proofErr w:type="spellEnd"/>
+      <w:r>
+        <w:rPr>
+          <w:rFonts w:ascii="Arial" w:hAnsi="Arial" w:cs="Arial"/>
+          <w:sz w:val="24"/>
+          <w:szCs w:val="24"/>
+        </w:rPr>
+        <w:t xml:space="preserve"> </w:t>
       </w:r>
     </w:p>
     <w:p>
@@ -1812,7 +2200,35 @@
         <w:rPr>
           <w:rFonts w:ascii="Arial" w:hAnsi="Arial" w:cs="Arial"/>
         </w:rPr>
-        <w:t>Podemos ver como ya solo es el contenido html guardado en nuestra computadora y no es la pagina web</w:t>
+        <w:t xml:space="preserve">Podemos ver como ya solo es el contenido </w:t>
+      </w:r>
+      <w:proofErr w:type="spellStart"/>
+      <w:r>
+        <w:rPr>
+          <w:rFonts w:ascii="Arial" w:hAnsi="Arial" w:cs="Arial"/>
+        </w:rPr>
+        <w:t>html</w:t>
+      </w:r>
+      <w:proofErr w:type="spellEnd"/>
+      <w:r>
+        <w:rPr>
+          <w:rFonts w:ascii="Arial" w:hAnsi="Arial" w:cs="Arial"/>
+        </w:rPr>
+        <w:t xml:space="preserve"> guardado en nuestra computadora y no es la </w:t>
+      </w:r>
+      <w:proofErr w:type="spellStart"/>
+      <w:r>
+        <w:rPr>
+          <w:rFonts w:ascii="Arial" w:hAnsi="Arial" w:cs="Arial"/>
+        </w:rPr>
+        <w:t>pagina</w:t>
+      </w:r>
+      <w:proofErr w:type="spellEnd"/>
+      <w:r>
+        <w:rPr>
+          <w:rFonts w:ascii="Arial" w:hAnsi="Arial" w:cs="Arial"/>
+        </w:rPr>
+        <w:t xml:space="preserve"> web</w:t>
       </w:r>
     </w:p>
     <w:p>
@@ -1953,7 +2369,25 @@
           <w:sz w:val="24"/>
           <w:szCs w:val="24"/>
         </w:rPr>
-        <w:t>Muestra los encabezados de la solicitud que se envió, incluidos el User-Agent, la codificación aceptada, y la conexión.</w:t>
+        <w:t xml:space="preserve">Muestra los encabezados de la solicitud que se envió, incluidos el </w:t>
+      </w:r>
+      <w:proofErr w:type="spellStart"/>
+      <w:r>
+        <w:rPr>
+          <w:rFonts w:ascii="Arial" w:hAnsi="Arial" w:cs="Arial"/>
+          <w:sz w:val="24"/>
+          <w:szCs w:val="24"/>
+        </w:rPr>
+        <w:t>User-Agent</w:t>
+      </w:r>
+      <w:proofErr w:type="spellEnd"/>
+      <w:r>
+        <w:rPr>
+          <w:rFonts w:ascii="Arial" w:hAnsi="Arial" w:cs="Arial"/>
+          <w:sz w:val="24"/>
+          <w:szCs w:val="24"/>
+        </w:rPr>
+        <w:t>, la codificación aceptada, y la conexión.</w:t>
       </w:r>
     </w:p>
     <w:p>
@@ -1989,6 +2423,35 @@
         <w:t>Web scraping con REQUESTS Y BEAUTIFULSOUP</w:t>
       </w:r>
       <w:bookmarkEnd w:id="3"/>
+    </w:p>
+    <w:p>
+      <w:pPr>
+        <w:rPr>
+          <w:lang w:val="en-US"/>
+        </w:rPr>
+      </w:pPr>
+      <w:hyperlink r:id="rId22" w:history="1">
+        <w:r>
+          <w:rPr>
+            <w:rStyle w:val="Hyperlink"/>
+            <w:lang w:val="en-US"/>
+          </w:rPr>
+          <w:t>https://www.mercadolibre.com.mx/consola-switch-oled-mario-kart-8-3-meses-nintendo-online/p/MLM37283984?pdp_filters=deal:MLM1169088-1#wid=MLM3453172814&amp;sid=search&amp;searchVariation=MLM37283984&amp;position=3&amp;search_layout=grid&amp;type=product&amp;tracking_id=3d0340a0-4b9c-4a6b-9084-e10f32fe199d&amp;DEAL_ID=flag%20gaming%20lo%20mas%20vendido&amp;S=landingHubconsolas-y-videojuegos&amp;V=11&amp;T=CarouselDynamic-home&amp;L=LO-MAS-VENDIDO-EN-CONSOLAS&amp;deal_print_id=936f94d0-a371-11ef-b341-15351d57c41d&amp;c_id=carouseldynamic-home&amp;c_element_order=undefined&amp;c_campaign=LO-MAS-VENDIDO-EN-CONSOLAS&amp;c_uid=936f94d0-a371-11ef-b341-15351d57c41d</w:t>
+        </w:r>
+      </w:hyperlink>
+      <w:r>
+        <w:rPr>
+          <w:lang w:val="en-US"/>
+        </w:rPr>
+        <w:t xml:space="preserve"> </w:t>
+      </w:r>
+    </w:p>
+    <w:p>
+      <w:pPr>
+        <w:rPr>
+          <w:lang w:val="en-US"/>
+        </w:rPr>
+      </w:pPr>
     </w:p>
     <w:p>
       <w:pPr>
@@ -2023,7 +2486,7 @@
                     <pic:cNvPicPr/>
                   </pic:nvPicPr>
                   <pic:blipFill>
-                    <a:blip r:embed="rId22"/>
+                    <a:blip r:embed="rId23"/>
                     <a:stretch>
                       <a:fillRect/>
                     </a:stretch>
@@ -2088,7 +2551,7 @@
                     <pic:cNvPicPr/>
                   </pic:nvPicPr>
                   <pic:blipFill>
-                    <a:blip r:embed="rId23"/>
+                    <a:blip r:embed="rId24"/>
                     <a:stretch>
                       <a:fillRect/>
                     </a:stretch>
@@ -2153,7 +2616,7 @@
                     <pic:cNvPicPr/>
                   </pic:nvPicPr>
                   <pic:blipFill>
-                    <a:blip r:embed="rId24"/>
+                    <a:blip r:embed="rId25"/>
                     <a:stretch>
                       <a:fillRect/>
                     </a:stretch>
@@ -2219,7 +2682,7 @@
                     <pic:cNvPicPr/>
                   </pic:nvPicPr>
                   <pic:blipFill>
-                    <a:blip r:embed="rId25"/>
+                    <a:blip r:embed="rId26"/>
                     <a:stretch>
                       <a:fillRect/>
                     </a:stretch>
@@ -2284,7 +2747,7 @@
                     <pic:cNvPicPr/>
                   </pic:nvPicPr>
                   <pic:blipFill>
-                    <a:blip r:embed="rId26"/>
+                    <a:blip r:embed="rId27"/>
                     <a:stretch>
                       <a:fillRect/>
                     </a:stretch>
@@ -2350,7 +2813,7 @@
                     <pic:cNvPicPr/>
                   </pic:nvPicPr>
                   <pic:blipFill>
-                    <a:blip r:embed="rId27"/>
+                    <a:blip r:embed="rId28"/>
                     <a:stretch>
                       <a:fillRect/>
                     </a:stretch>
@@ -2415,7 +2878,7 @@
                     <pic:cNvPicPr/>
                   </pic:nvPicPr>
                   <pic:blipFill>
-                    <a:blip r:embed="rId28"/>
+                    <a:blip r:embed="rId29"/>
                     <a:stretch>
                       <a:fillRect/>
                     </a:stretch>
@@ -2481,7 +2944,7 @@
                     <pic:cNvPicPr/>
                   </pic:nvPicPr>
                   <pic:blipFill>
-                    <a:blip r:embed="rId29"/>
+                    <a:blip r:embed="rId30"/>
                     <a:stretch>
                       <a:fillRect/>
                     </a:stretch>
@@ -2546,7 +3009,7 @@
                     <pic:cNvPicPr/>
                   </pic:nvPicPr>
                   <pic:blipFill>
-                    <a:blip r:embed="rId30"/>
+                    <a:blip r:embed="rId31"/>
                     <a:stretch>
                       <a:fillRect/>
                     </a:stretch>
@@ -2611,7 +3074,7 @@
                     <pic:cNvPicPr/>
                   </pic:nvPicPr>
                   <pic:blipFill>
-                    <a:blip r:embed="rId31"/>
+                    <a:blip r:embed="rId32"/>
                     <a:stretch>
                       <a:fillRect/>
                     </a:stretch>
@@ -2677,7 +3140,7 @@
                     <pic:cNvPicPr/>
                   </pic:nvPicPr>
                   <pic:blipFill>
-                    <a:blip r:embed="rId32"/>
+                    <a:blip r:embed="rId33"/>
                     <a:stretch>
                       <a:fillRect/>
                     </a:stretch>
@@ -2742,7 +3205,7 @@
                     <pic:cNvPicPr/>
                   </pic:nvPicPr>
                   <pic:blipFill>
-                    <a:blip r:embed="rId33"/>
+                    <a:blip r:embed="rId34"/>
                     <a:stretch>
                       <a:fillRect/>
                     </a:stretch>
@@ -2799,8 +3262,8 @@
       </w:r>
     </w:p>
     <w:sectPr>
-      <w:headerReference w:type="default" r:id="rId34"/>
-      <w:footerReference w:type="default" r:id="rId35"/>
+      <w:headerReference w:type="default" r:id="rId35"/>
+      <w:footerReference w:type="default" r:id="rId36"/>
       <w:pgSz w:w="12240" w:h="15840"/>
       <w:pgMar w:top="1417" w:right="1701" w:bottom="1417" w:left="1701" w:header="708" w:footer="708" w:gutter="0"/>
       <w:cols w:space="708"/>

</xml_diff>